<commit_message>
updated tech report; todo: results part
</commit_message>
<xml_diff>
--- a/crack-detection.docx
+++ b/crack-detection.docx
@@ -8,7 +8,7 @@
         <w:rPr>
           <w:b/>
           <w:bCs/>
-          <w:sz w:val="40"/>
+          <w:sz w:val="44"/>
           <w:szCs w:val="40"/>
         </w:rPr>
       </w:pPr>
@@ -16,7 +16,7 @@
         <w:rPr>
           <w:b/>
           <w:bCs/>
-          <w:sz w:val="40"/>
+          <w:sz w:val="44"/>
           <w:szCs w:val="40"/>
         </w:rPr>
         <w:t>Crack detection – technical report</w:t>
@@ -39,7 +39,7 @@
         <w:rPr>
           <w:i/>
           <w:iCs/>
-          <w:sz w:val="32"/>
+          <w:sz w:val="36"/>
           <w:szCs w:val="32"/>
           <w:u w:val="single"/>
         </w:rPr>
@@ -48,7 +48,7 @@
         <w:rPr>
           <w:i/>
           <w:iCs/>
-          <w:sz w:val="32"/>
+          <w:sz w:val="36"/>
           <w:szCs w:val="32"/>
           <w:u w:val="single"/>
         </w:rPr>
@@ -119,6 +119,16 @@
         </w:rPr>
         <w:t xml:space="preserve"> These could be controlled remotely, massively reducing the risk of human injury when inspecting cracks.</w:t>
       </w:r>
+    </w:p>
+    <w:p>
+      <w:pPr>
+        <w:ind w:firstLine="720"/>
+        <w:jc w:val="both"/>
+        <w:rPr>
+          <w:sz w:val="32"/>
+          <w:szCs w:val="32"/>
+        </w:rPr>
+      </w:pPr>
     </w:p>
     <w:p>
       <w:pPr>
@@ -126,7 +136,7 @@
         <w:rPr>
           <w:i/>
           <w:iCs/>
-          <w:sz w:val="32"/>
+          <w:sz w:val="36"/>
           <w:szCs w:val="32"/>
           <w:u w:val="single"/>
         </w:rPr>
@@ -135,7 +145,7 @@
         <w:rPr>
           <w:i/>
           <w:iCs/>
-          <w:sz w:val="32"/>
+          <w:sz w:val="36"/>
           <w:szCs w:val="32"/>
           <w:u w:val="single"/>
         </w:rPr>
@@ -156,7 +166,39 @@
           <w:sz w:val="32"/>
           <w:szCs w:val="32"/>
         </w:rPr>
-        <w:t>Convolutional neural networks, or CNNs, are a class of deep neural networks that are most commonly used for analyzing images. The difference of CNNs from other neural networks comes from a different approach to regularization: a CNN tries to assemble difficult patterns using smaller and simpler patterns. This is done by introducing convolution and pooling layers to the NN, which reduce the spatial size of the input array (image). As any neural network, CNN uses an activation layer for defining the output.</w:t>
+        <w:t xml:space="preserve">The name “convolutional neural network” indicates that the network employs a mathematical operation called convolution. Convolution is a specialized kind of linear operation. Convolutional networks are simply neural networks that use convolution in place of general matrix multiplication in at least one of their layers. CNNs are multilayer </w:t>
+      </w:r>
+      <w:proofErr w:type="spellStart"/>
+      <w:r>
+        <w:rPr>
+          <w:sz w:val="32"/>
+          <w:szCs w:val="32"/>
+        </w:rPr>
+        <w:t>perceptrons</w:t>
+      </w:r>
+      <w:proofErr w:type="spellEnd"/>
+      <w:r>
+        <w:rPr>
+          <w:sz w:val="32"/>
+          <w:szCs w:val="32"/>
+        </w:rPr>
+        <w:t xml:space="preserve"> which have been regularized. Usually, MLPs imply fully connected networks, meaning that each neuron in a layer is connected to every single neuron in the next layer. This brings a </w:t>
+      </w:r>
+      <w:r>
+        <w:rPr>
+          <w:sz w:val="32"/>
+          <w:szCs w:val="32"/>
+        </w:rPr>
+        <w:lastRenderedPageBreak/>
+        <w:t xml:space="preserve">disadvantage to MLP though: overfitting. </w:t>
+      </w:r>
+      <w:proofErr w:type="gramStart"/>
+      <w:r>
+        <w:rPr>
+          <w:sz w:val="32"/>
+          <w:szCs w:val="32"/>
+        </w:rPr>
+        <w:t>This</w:t>
       </w:r>
       <w:r>
         <w:rPr>
@@ -165,13 +207,12 @@
         </w:rPr>
         <w:t xml:space="preserve"> </w:t>
       </w:r>
-      <w:proofErr w:type="gramStart"/>
-      <w:r>
-        <w:rPr>
-          <w:sz w:val="32"/>
-          <w:szCs w:val="32"/>
-        </w:rPr>
-        <w:t>Typically</w:t>
+      <w:r>
+        <w:rPr>
+          <w:sz w:val="32"/>
+          <w:szCs w:val="32"/>
+        </w:rPr>
+        <w:t>is why</w:t>
       </w:r>
       <w:proofErr w:type="gramEnd"/>
       <w:r>
@@ -179,7 +220,67 @@
           <w:sz w:val="32"/>
           <w:szCs w:val="32"/>
         </w:rPr>
-        <w:t xml:space="preserve"> NN use sigmoidal functions, but V. Nair and G.E. Hinton in 2010 introduced a more efficient activation function called – </w:t>
+        <w:t xml:space="preserve"> CNNs use convoluted layers.</w:t>
+      </w:r>
+    </w:p>
+    <w:p>
+      <w:pPr>
+        <w:ind w:firstLine="720"/>
+        <w:jc w:val="both"/>
+        <w:rPr>
+          <w:sz w:val="32"/>
+          <w:szCs w:val="32"/>
+        </w:rPr>
+      </w:pPr>
+      <w:r>
+        <w:rPr>
+          <w:sz w:val="32"/>
+          <w:szCs w:val="32"/>
+        </w:rPr>
+        <w:t>Convolutional neural networks, or CNNs, are a class of deep neural networks that are most commonly used for analyzing images. The difference of CNNs from other neural networks comes from a different approach to regularization: a CNN tries to assemble difficult patterns using smaller and simpler patterns. This is done by introducing convolution and pooling layers to the NN, which reduce the spatial size of the input array (image).</w:t>
+      </w:r>
+      <w:r>
+        <w:rPr>
+          <w:sz w:val="32"/>
+          <w:szCs w:val="32"/>
+        </w:rPr>
+        <w:t xml:space="preserve"> </w:t>
+      </w:r>
+      <w:r>
+        <w:rPr>
+          <w:sz w:val="32"/>
+          <w:szCs w:val="32"/>
+        </w:rPr>
+        <w:t>Typically, neural networks</w:t>
+      </w:r>
+      <w:r>
+        <w:rPr>
+          <w:sz w:val="32"/>
+          <w:szCs w:val="32"/>
+        </w:rPr>
+        <w:t xml:space="preserve"> use sigmoidal functions, but V. Nair and G.E. Hinton in 2010</w:t>
+      </w:r>
+      <w:r>
+        <w:rPr>
+          <w:rStyle w:val="FootnoteReference"/>
+          <w:sz w:val="32"/>
+          <w:szCs w:val="32"/>
+        </w:rPr>
+        <w:footnoteReference w:id="1"/>
+      </w:r>
+      <w:r>
+        <w:rPr>
+          <w:sz w:val="32"/>
+          <w:szCs w:val="32"/>
+        </w:rPr>
+        <w:t xml:space="preserve"> introduced a more efficient activation function called – Rectified Linear Unit</w:t>
+      </w:r>
+      <w:r>
+        <w:rPr>
+          <w:sz w:val="32"/>
+          <w:szCs w:val="32"/>
+        </w:rPr>
+        <w:t xml:space="preserve"> (</w:t>
       </w:r>
       <w:proofErr w:type="spellStart"/>
       <w:r>
@@ -195,7 +296,175 @@
           <w:sz w:val="32"/>
           <w:szCs w:val="32"/>
         </w:rPr>
-        <w:t xml:space="preserve"> (Rectified Linear Unit).</w:t>
+        <w:t>)</w:t>
+      </w:r>
+      <w:r>
+        <w:rPr>
+          <w:sz w:val="32"/>
+          <w:szCs w:val="32"/>
+        </w:rPr>
+        <w:t>.</w:t>
+      </w:r>
+    </w:p>
+    <w:p>
+      <w:pPr>
+        <w:ind w:firstLine="720"/>
+        <w:jc w:val="both"/>
+        <w:rPr>
+          <w:sz w:val="32"/>
+          <w:szCs w:val="32"/>
+        </w:rPr>
+      </w:pPr>
+      <w:r>
+        <w:rPr>
+          <w:sz w:val="32"/>
+          <w:szCs w:val="32"/>
+        </w:rPr>
+        <w:t>There are massive advantages to convolutional NNs:</w:t>
+      </w:r>
+    </w:p>
+    <w:p>
+      <w:pPr>
+        <w:pStyle w:val="ListParagraph"/>
+        <w:numPr>
+          <w:ilvl w:val="0"/>
+          <w:numId w:val="4"/>
+        </w:numPr>
+        <w:jc w:val="both"/>
+        <w:rPr>
+          <w:sz w:val="32"/>
+          <w:szCs w:val="32"/>
+        </w:rPr>
+      </w:pPr>
+      <w:r>
+        <w:rPr>
+          <w:sz w:val="32"/>
+          <w:szCs w:val="32"/>
+        </w:rPr>
+        <w:t xml:space="preserve">Boost in computation efficiency: in </w:t>
+      </w:r>
+      <w:proofErr w:type="spellStart"/>
+      <w:r>
+        <w:rPr>
+          <w:sz w:val="32"/>
+          <w:szCs w:val="32"/>
+        </w:rPr>
+        <w:t>AlexNet</w:t>
+      </w:r>
+      <w:proofErr w:type="spellEnd"/>
+      <w:r>
+        <w:rPr>
+          <w:sz w:val="32"/>
+          <w:szCs w:val="32"/>
+        </w:rPr>
+        <w:t xml:space="preserve"> (the name of a CNN, designed by Alex </w:t>
+      </w:r>
+      <w:proofErr w:type="spellStart"/>
+      <w:r>
+        <w:rPr>
+          <w:sz w:val="32"/>
+          <w:szCs w:val="32"/>
+        </w:rPr>
+        <w:t>Krizhevsky</w:t>
+      </w:r>
+      <w:proofErr w:type="spellEnd"/>
+      <w:r>
+        <w:rPr>
+          <w:sz w:val="32"/>
+          <w:szCs w:val="32"/>
+        </w:rPr>
+        <w:t xml:space="preserve"> in 2012</w:t>
+      </w:r>
+      <w:r>
+        <w:rPr>
+          <w:sz w:val="32"/>
+          <w:szCs w:val="32"/>
+        </w:rPr>
+        <w:t>) the convolutional layers comprised of 90% of the weights (~representational capacity) but contributed only to 10% of the computation; and the remaining (10% weights =&gt; less representation power, 90% computation) was eaten up by fully connected layers.</w:t>
+      </w:r>
+    </w:p>
+    <w:p>
+      <w:pPr>
+        <w:pStyle w:val="ListParagraph"/>
+        <w:numPr>
+          <w:ilvl w:val="0"/>
+          <w:numId w:val="4"/>
+        </w:numPr>
+        <w:jc w:val="both"/>
+        <w:rPr>
+          <w:sz w:val="32"/>
+          <w:szCs w:val="32"/>
+        </w:rPr>
+      </w:pPr>
+      <w:r>
+        <w:rPr>
+          <w:sz w:val="32"/>
+          <w:szCs w:val="32"/>
+        </w:rPr>
+        <w:t>Spatial information in images is retained more than in fully connected layers, so real world, unconstrained image segmentation has better results.</w:t>
+      </w:r>
+    </w:p>
+    <w:p>
+      <w:pPr>
+        <w:pStyle w:val="ListParagraph"/>
+        <w:numPr>
+          <w:ilvl w:val="0"/>
+          <w:numId w:val="4"/>
+        </w:numPr>
+        <w:jc w:val="both"/>
+        <w:rPr>
+          <w:sz w:val="32"/>
+          <w:szCs w:val="32"/>
+        </w:rPr>
+      </w:pPr>
+      <w:r>
+        <w:rPr>
+          <w:sz w:val="32"/>
+          <w:szCs w:val="32"/>
+        </w:rPr>
+        <w:t>It runs very well on all kinds of problems, e</w:t>
+      </w:r>
+      <w:r>
+        <w:rPr>
+          <w:sz w:val="32"/>
+          <w:szCs w:val="32"/>
+        </w:rPr>
+        <w:t>ven</w:t>
+      </w:r>
+      <w:r>
+        <w:rPr>
+          <w:sz w:val="32"/>
+          <w:szCs w:val="32"/>
+        </w:rPr>
+        <w:t xml:space="preserve"> 1D problems like time series, and 3D image classification, because they have the same structure where we would like location invariant features</w:t>
+      </w:r>
+      <w:r>
+        <w:rPr>
+          <w:sz w:val="32"/>
+          <w:szCs w:val="32"/>
+        </w:rPr>
+        <w:t>.</w:t>
+      </w:r>
+      <w:r>
+        <w:rPr>
+          <w:sz w:val="32"/>
+          <w:szCs w:val="32"/>
+        </w:rPr>
+        <w:t xml:space="preserve"> Even so, a </w:t>
+      </w:r>
+      <w:r>
+        <w:rPr>
+          <w:sz w:val="32"/>
+          <w:szCs w:val="32"/>
+        </w:rPr>
+        <w:t>CNN would be useless for totally unstructured data, like in a spreadsheet</w:t>
+      </w:r>
+      <w:r>
+        <w:rPr>
+          <w:sz w:val="32"/>
+          <w:szCs w:val="32"/>
+        </w:rPr>
+        <w:t>.</w:t>
       </w:r>
     </w:p>
     <w:p>
@@ -204,7 +473,7 @@
         <w:rPr>
           <w:i/>
           <w:iCs/>
-          <w:sz w:val="32"/>
+          <w:sz w:val="36"/>
           <w:szCs w:val="32"/>
           <w:u w:val="single"/>
         </w:rPr>
@@ -213,7 +482,7 @@
         <w:rPr>
           <w:i/>
           <w:iCs/>
-          <w:sz w:val="32"/>
+          <w:sz w:val="36"/>
           <w:szCs w:val="32"/>
           <w:u w:val="single"/>
         </w:rPr>
@@ -253,9 +522,9 @@
           <w:szCs w:val="32"/>
         </w:rPr>
         <w:drawing>
-          <wp:inline distT="0" distB="0" distL="0" distR="0" wp14:anchorId="3E1CDD06" wp14:editId="6DE746FC">
-            <wp:extent cx="5410200" cy="2728025"/>
-            <wp:effectExtent l="0" t="0" r="0" b="0"/>
+          <wp:inline distT="0" distB="0" distL="0" distR="0" wp14:anchorId="3E1CDD06" wp14:editId="46A20A15">
+            <wp:extent cx="5316279" cy="2680667"/>
+            <wp:effectExtent l="0" t="0" r="0" b="5715"/>
             <wp:docPr id="2" name="Picture 2"/>
             <wp:cNvGraphicFramePr>
               <a:graphicFrameLocks xmlns:a="http://schemas.openxmlformats.org/drawingml/2006/main" noChangeAspect="1"/>
@@ -270,7 +539,7 @@
                     </pic:cNvPicPr>
                   </pic:nvPicPr>
                   <pic:blipFill>
-                    <a:blip r:embed="rId5">
+                    <a:blip r:embed="rId8">
                       <a:extLst>
                         <a:ext uri="{28A0092B-C50C-407E-A947-70E740481C1C}">
                           <a14:useLocalDpi xmlns:a14="http://schemas.microsoft.com/office/drawing/2010/main" val="0"/>
@@ -285,7 +554,7 @@
                   <pic:spPr bwMode="auto">
                     <a:xfrm>
                       <a:off x="0" y="0"/>
-                      <a:ext cx="5476291" cy="2761351"/>
+                      <a:ext cx="5399798" cy="2722780"/>
                     </a:xfrm>
                     <a:prstGeom prst="rect">
                       <a:avLst/>
@@ -394,6 +663,27 @@
     </w:p>
     <w:p>
       <w:pPr>
+        <w:jc w:val="both"/>
+        <w:rPr>
+          <w:b/>
+          <w:i/>
+          <w:sz w:val="36"/>
+          <w:szCs w:val="32"/>
+        </w:rPr>
+      </w:pPr>
+      <w:r>
+        <w:rPr>
+          <w:b/>
+          <w:i/>
+          <w:sz w:val="36"/>
+          <w:szCs w:val="32"/>
+        </w:rPr>
+        <w:lastRenderedPageBreak/>
+        <w:t>Dataset</w:t>
+      </w:r>
+    </w:p>
+    <w:p>
+      <w:pPr>
         <w:ind w:firstLine="720"/>
         <w:jc w:val="both"/>
         <w:rPr>
@@ -406,73 +696,244 @@
           <w:sz w:val="32"/>
           <w:szCs w:val="32"/>
         </w:rPr>
+        <w:t>The dataset</w:t>
+      </w:r>
+      <w:r>
+        <w:rPr>
+          <w:rStyle w:val="FootnoteReference"/>
+          <w:sz w:val="32"/>
+          <w:szCs w:val="32"/>
+        </w:rPr>
+        <w:footnoteReference w:id="2"/>
+      </w:r>
+      <w:r>
+        <w:rPr>
+          <w:sz w:val="32"/>
+          <w:szCs w:val="32"/>
+        </w:rPr>
+        <w:t xml:space="preserve"> contains concrete images having cracks. The data is collected from various METU Campus Buildings.</w:t>
+      </w:r>
+      <w:r>
+        <w:rPr>
+          <w:sz w:val="32"/>
+          <w:szCs w:val="32"/>
+        </w:rPr>
+        <w:t xml:space="preserve"> </w:t>
+      </w:r>
+      <w:r>
+        <w:rPr>
+          <w:sz w:val="32"/>
+          <w:szCs w:val="32"/>
+        </w:rPr>
+        <w:t>The dataset is divided into two as negative and positive crack images for image classification.</w:t>
+      </w:r>
+    </w:p>
+    <w:p>
+      <w:pPr>
+        <w:ind w:firstLine="720"/>
+        <w:jc w:val="both"/>
+        <w:rPr>
+          <w:sz w:val="32"/>
+          <w:szCs w:val="32"/>
+        </w:rPr>
+      </w:pPr>
+      <w:r>
+        <w:rPr>
+          <w:sz w:val="32"/>
+          <w:szCs w:val="32"/>
+        </w:rPr>
+        <w:t>Each class has 20000images with a total of 40000 images with 227 x 227 pixels with RGB channels</w:t>
+      </w:r>
+      <w:r>
+        <w:rPr>
+          <w:sz w:val="32"/>
+          <w:szCs w:val="32"/>
+        </w:rPr>
+        <w:t>, but we transformed them to grayscale, because colors are not really needed</w:t>
+      </w:r>
+      <w:r>
+        <w:rPr>
+          <w:sz w:val="32"/>
+          <w:szCs w:val="32"/>
+        </w:rPr>
+        <w:t>.</w:t>
+      </w:r>
+      <w:r>
+        <w:rPr>
+          <w:sz w:val="32"/>
+          <w:szCs w:val="32"/>
+        </w:rPr>
+        <w:t xml:space="preserve"> </w:t>
+      </w:r>
+      <w:r>
+        <w:rPr>
+          <w:sz w:val="32"/>
+          <w:szCs w:val="32"/>
+        </w:rPr>
+        <w:t>The dataset is generated from 458 high-resolution images (4032x3024 pixel)</w:t>
+      </w:r>
+      <w:r>
+        <w:rPr>
+          <w:sz w:val="32"/>
+          <w:szCs w:val="32"/>
+        </w:rPr>
+        <w:t xml:space="preserve"> with the method proposed by Zhang et al (2016)</w:t>
+      </w:r>
+      <w:r>
+        <w:rPr>
+          <w:rStyle w:val="FootnoteReference"/>
+          <w:sz w:val="32"/>
+          <w:szCs w:val="32"/>
+        </w:rPr>
+        <w:footnoteReference w:id="3"/>
+      </w:r>
+      <w:r>
+        <w:rPr>
+          <w:sz w:val="32"/>
+          <w:szCs w:val="32"/>
+        </w:rPr>
+        <w:t>.</w:t>
+      </w:r>
+      <w:r>
+        <w:rPr>
+          <w:sz w:val="32"/>
+          <w:szCs w:val="32"/>
+        </w:rPr>
+        <w:t xml:space="preserve"> </w:t>
+      </w:r>
+      <w:r>
+        <w:rPr>
+          <w:sz w:val="32"/>
+          <w:szCs w:val="32"/>
+        </w:rPr>
+        <w:t>High-resolution images have variance in terms of surface finish and illumination conditions.</w:t>
+      </w:r>
+    </w:p>
+    <w:p>
+      <w:pPr>
+        <w:jc w:val="both"/>
+        <w:rPr>
+          <w:sz w:val="32"/>
+          <w:szCs w:val="32"/>
+        </w:rPr>
+      </w:pPr>
+      <w:r>
+        <w:rPr>
+          <w:sz w:val="32"/>
+          <w:szCs w:val="32"/>
+        </w:rPr>
+        <w:tab/>
+        <w:t>We updated the dataset by adding a couple hundred images of other cracks, in bathrooms, streets etc. Data augmentation is applied when training,</w:t>
+      </w:r>
+      <w:r>
+        <w:rPr>
+          <w:sz w:val="32"/>
+          <w:szCs w:val="32"/>
+        </w:rPr>
+        <w:t xml:space="preserve"> done automatically at the start of each epoch for each image, so they are not stored on disk, which is a very good thing because we save space this way. </w:t>
+      </w:r>
+    </w:p>
+    <w:p>
+      <w:pPr>
+        <w:jc w:val="both"/>
+        <w:rPr>
+          <w:b/>
+          <w:i/>
+          <w:sz w:val="36"/>
+          <w:szCs w:val="32"/>
+        </w:rPr>
+      </w:pPr>
+      <w:r>
+        <w:rPr>
+          <w:b/>
+          <w:i/>
+          <w:sz w:val="36"/>
+          <w:szCs w:val="32"/>
+        </w:rPr>
+        <w:t>Implementation details</w:t>
+      </w:r>
+    </w:p>
+    <w:p>
+      <w:pPr>
+        <w:ind w:firstLine="720"/>
+        <w:jc w:val="both"/>
+        <w:rPr>
+          <w:sz w:val="32"/>
+          <w:szCs w:val="32"/>
+        </w:rPr>
+      </w:pPr>
+      <w:r>
+        <w:rPr>
+          <w:sz w:val="32"/>
+          <w:szCs w:val="32"/>
+        </w:rPr>
+        <w:t xml:space="preserve">The API we used for training the NN is </w:t>
+      </w:r>
+      <w:proofErr w:type="spellStart"/>
+      <w:r>
+        <w:rPr>
+          <w:sz w:val="32"/>
+          <w:szCs w:val="32"/>
+        </w:rPr>
+        <w:t>Keras</w:t>
+      </w:r>
+      <w:proofErr w:type="spellEnd"/>
+      <w:r>
+        <w:rPr>
+          <w:sz w:val="32"/>
+          <w:szCs w:val="32"/>
+        </w:rPr>
+        <w:t xml:space="preserve">, which is based on </w:t>
+      </w:r>
+      <w:proofErr w:type="spellStart"/>
+      <w:r>
+        <w:rPr>
+          <w:sz w:val="32"/>
+          <w:szCs w:val="32"/>
+        </w:rPr>
+        <w:t>Tensorflow</w:t>
+      </w:r>
+      <w:proofErr w:type="spellEnd"/>
+      <w:r>
+        <w:rPr>
+          <w:sz w:val="32"/>
+          <w:szCs w:val="32"/>
+        </w:rPr>
+        <w:t xml:space="preserve">. The model is that of a convolutional NN, with max-pooling and dropout layers in between (a limitation of convolutional layers is that they record the precise position of features in the input). </w:t>
+      </w:r>
+    </w:p>
+    <w:p>
+      <w:pPr>
+        <w:ind w:firstLine="720"/>
+        <w:jc w:val="both"/>
+        <w:rPr>
+          <w:sz w:val="32"/>
+          <w:szCs w:val="32"/>
+        </w:rPr>
+      </w:pPr>
+      <w:r>
+        <w:rPr>
+          <w:sz w:val="32"/>
+          <w:szCs w:val="32"/>
+        </w:rPr>
+        <w:t xml:space="preserve">The result of using a pooling layer and creating down sampled or pooled feature maps is a summarized version of the features detected in the input. </w:t>
+      </w:r>
+    </w:p>
+    <w:p>
+      <w:pPr>
+        <w:ind w:firstLine="720"/>
+        <w:jc w:val="both"/>
+        <w:rPr>
+          <w:sz w:val="32"/>
+          <w:szCs w:val="32"/>
+        </w:rPr>
+      </w:pPr>
+      <w:r>
+        <w:rPr>
+          <w:sz w:val="32"/>
+          <w:szCs w:val="32"/>
+        </w:rPr>
         <w:lastRenderedPageBreak/>
-        <w:t xml:space="preserve">The API we used for training the NN is </w:t>
-      </w:r>
-      <w:proofErr w:type="spellStart"/>
-      <w:r>
-        <w:rPr>
-          <w:sz w:val="32"/>
-          <w:szCs w:val="32"/>
-        </w:rPr>
-        <w:t>Keras</w:t>
-      </w:r>
-      <w:proofErr w:type="spellEnd"/>
-      <w:r>
-        <w:rPr>
-          <w:sz w:val="32"/>
-          <w:szCs w:val="32"/>
-        </w:rPr>
-        <w:t xml:space="preserve">, which is based on </w:t>
-      </w:r>
-      <w:proofErr w:type="spellStart"/>
-      <w:r>
-        <w:rPr>
-          <w:sz w:val="32"/>
-          <w:szCs w:val="32"/>
-        </w:rPr>
-        <w:t>Tensorflow</w:t>
-      </w:r>
-      <w:proofErr w:type="spellEnd"/>
-      <w:r>
-        <w:rPr>
-          <w:sz w:val="32"/>
-          <w:szCs w:val="32"/>
-        </w:rPr>
-        <w:t xml:space="preserve">. The model is that of a convolutional NN, with max-pooling and dropout layers in between (a limitation of convolutional layers is that they record the precise position of features in the input). </w:t>
-      </w:r>
-    </w:p>
-    <w:p>
-      <w:pPr>
-        <w:ind w:firstLine="720"/>
-        <w:jc w:val="both"/>
-        <w:rPr>
-          <w:sz w:val="32"/>
-          <w:szCs w:val="32"/>
-        </w:rPr>
-      </w:pPr>
-      <w:r>
-        <w:rPr>
-          <w:sz w:val="32"/>
-          <w:szCs w:val="32"/>
-        </w:rPr>
-        <w:t xml:space="preserve">The result of using a pooling layer and creating down sampled or pooled feature maps is a summarized version of the features detected in the input. </w:t>
-      </w:r>
-    </w:p>
-    <w:p>
-      <w:pPr>
-        <w:ind w:firstLine="720"/>
-        <w:jc w:val="both"/>
-        <w:rPr>
-          <w:sz w:val="32"/>
-          <w:szCs w:val="32"/>
-        </w:rPr>
-      </w:pPr>
-      <w:r>
-        <w:rPr>
-          <w:sz w:val="32"/>
-          <w:szCs w:val="32"/>
-        </w:rPr>
         <w:t>Dropout has the effect of making the training process noisy, forcing nodes within a layer to probabilistically take on more or less responsibility for the inputs.</w:t>
       </w:r>
     </w:p>
@@ -595,15 +1056,7 @@
           <w:sz w:val="32"/>
           <w:szCs w:val="32"/>
         </w:rPr>
-        <w:t xml:space="preserve">Normal users are able to be registered into the database by anyone using the application, they are able to upload an image to the program which will be tested using our trained model for the neural network in order to be shown a rate of the presence of cracks, are able to upload a folder in which </w:t>
-      </w:r>
-      <w:r>
-        <w:rPr>
-          <w:sz w:val="32"/>
-          <w:szCs w:val="32"/>
-        </w:rPr>
-        <w:lastRenderedPageBreak/>
-        <w:t>every image will be tested (other types of files being ignored) and are also able to download the data provided by the neural network (layers, input/output shape, tested images, predictions, number of images with/without cracks) in either csv, xml of json formats.</w:t>
+        <w:t>Normal users are able to be registered into the database by anyone using the application, they are able to upload an image to the program which will be tested using our trained model for the neural network in order to be shown a rate of the presence of cracks, are able to upload a folder in which every image will be tested (other types of files being ignored) and are also able to download the data provided by the neural network (layers, input/output shape, tested images, predictions, number of images with/without cracks) in either csv, xml of json formats.</w:t>
       </w:r>
     </w:p>
     <w:p>
@@ -624,9 +1077,181 @@
           <w:sz w:val="32"/>
           <w:szCs w:val="32"/>
         </w:rPr>
-        <w:t>Admin users are able to retrain the network after modifying the dataset, and they can also set the number of batches and epochs.</w:t>
-      </w:r>
-    </w:p>
+        <w:t xml:space="preserve">Admin users </w:t>
+      </w:r>
+      <w:proofErr w:type="gramStart"/>
+      <w:r>
+        <w:rPr>
+          <w:sz w:val="32"/>
+          <w:szCs w:val="32"/>
+        </w:rPr>
+        <w:t>are able to</w:t>
+      </w:r>
+      <w:proofErr w:type="gramEnd"/>
+      <w:r>
+        <w:rPr>
+          <w:sz w:val="32"/>
+          <w:szCs w:val="32"/>
+        </w:rPr>
+        <w:t xml:space="preserve"> retrain the network after modifying the dataset, and they can also set the number of batches and epochs.</w:t>
+      </w:r>
+    </w:p>
+    <w:tbl>
+      <w:tblPr>
+        <w:tblStyle w:val="PlainTable4"/>
+        <w:tblW w:w="10484" w:type="dxa"/>
+        <w:tblLook w:val="04A0" w:firstRow="1" w:lastRow="0" w:firstColumn="1" w:lastColumn="0" w:noHBand="0" w:noVBand="1"/>
+      </w:tblPr>
+      <w:tblGrid>
+        <w:gridCol w:w="5247"/>
+        <w:gridCol w:w="5237"/>
+      </w:tblGrid>
+      <w:tr>
+        <w:trPr>
+          <w:cnfStyle w:val="100000000000" w:firstRow="1" w:lastRow="0" w:firstColumn="0" w:lastColumn="0" w:oddVBand="0" w:evenVBand="0" w:oddHBand="0" w:evenHBand="0" w:firstRowFirstColumn="0" w:firstRowLastColumn="0" w:lastRowFirstColumn="0" w:lastRowLastColumn="0"/>
+          <w:trHeight w:val="7619"/>
+        </w:trPr>
+        <w:tc>
+          <w:tcPr>
+            <w:cnfStyle w:val="001000000000" w:firstRow="0" w:lastRow="0" w:firstColumn="1" w:lastColumn="0" w:oddVBand="0" w:evenVBand="0" w:oddHBand="0" w:evenHBand="0" w:firstRowFirstColumn="0" w:firstRowLastColumn="0" w:lastRowFirstColumn="0" w:lastRowLastColumn="0"/>
+            <w:tcW w:w="5247" w:type="dxa"/>
+          </w:tcPr>
+          <w:p>
+            <w:pPr>
+              <w:jc w:val="both"/>
+              <w:rPr>
+                <w:sz w:val="32"/>
+                <w:szCs w:val="32"/>
+              </w:rPr>
+            </w:pPr>
+            <w:r>
+              <w:rPr>
+                <w:noProof/>
+              </w:rPr>
+              <w:lastRenderedPageBreak/>
+              <w:drawing>
+                <wp:inline distT="0" distB="0" distL="0" distR="0" wp14:anchorId="03884AEC" wp14:editId="7591A3F0">
+                  <wp:extent cx="3168502" cy="3935276"/>
+                  <wp:effectExtent l="0" t="0" r="0" b="8255"/>
+                  <wp:docPr id="5" name="Picture 5"/>
+                  <wp:cNvGraphicFramePr>
+                    <a:graphicFrameLocks xmlns:a="http://schemas.openxmlformats.org/drawingml/2006/main" noChangeAspect="1"/>
+                  </wp:cNvGraphicFramePr>
+                  <a:graphic xmlns:a="http://schemas.openxmlformats.org/drawingml/2006/main">
+                    <a:graphicData uri="http://schemas.openxmlformats.org/drawingml/2006/picture">
+                      <pic:pic xmlns:pic="http://schemas.openxmlformats.org/drawingml/2006/picture">
+                        <pic:nvPicPr>
+                          <pic:cNvPr id="0" name="Picture 3"/>
+                          <pic:cNvPicPr>
+                            <a:picLocks noChangeAspect="1" noChangeArrowheads="1"/>
+                          </pic:cNvPicPr>
+                        </pic:nvPicPr>
+                        <pic:blipFill>
+                          <a:blip r:embed="rId9" cstate="print">
+                            <a:extLst>
+                              <a:ext uri="{28A0092B-C50C-407E-A947-70E740481C1C}">
+                                <a14:useLocalDpi xmlns:a14="http://schemas.microsoft.com/office/drawing/2010/main" val="0"/>
+                              </a:ext>
+                            </a:extLst>
+                          </a:blip>
+                          <a:srcRect/>
+                          <a:stretch>
+                            <a:fillRect/>
+                          </a:stretch>
+                        </pic:blipFill>
+                        <pic:spPr bwMode="auto">
+                          <a:xfrm>
+                            <a:off x="0" y="0"/>
+                            <a:ext cx="3258799" cy="4047425"/>
+                          </a:xfrm>
+                          <a:prstGeom prst="rect">
+                            <a:avLst/>
+                          </a:prstGeom>
+                          <a:noFill/>
+                          <a:ln>
+                            <a:noFill/>
+                          </a:ln>
+                        </pic:spPr>
+                      </pic:pic>
+                    </a:graphicData>
+                  </a:graphic>
+                </wp:inline>
+              </w:drawing>
+            </w:r>
+          </w:p>
+        </w:tc>
+        <w:tc>
+          <w:tcPr>
+            <w:tcW w:w="5237" w:type="dxa"/>
+          </w:tcPr>
+          <w:p>
+            <w:pPr>
+              <w:jc w:val="both"/>
+              <w:cnfStyle w:val="100000000000" w:firstRow="1" w:lastRow="0" w:firstColumn="0" w:lastColumn="0" w:oddVBand="0" w:evenVBand="0" w:oddHBand="0" w:evenHBand="0" w:firstRowFirstColumn="0" w:firstRowLastColumn="0" w:lastRowFirstColumn="0" w:lastRowLastColumn="0"/>
+              <w:rPr>
+                <w:sz w:val="32"/>
+                <w:szCs w:val="32"/>
+              </w:rPr>
+            </w:pPr>
+            <w:r>
+              <w:rPr>
+                <w:noProof/>
+                <w:sz w:val="32"/>
+                <w:szCs w:val="32"/>
+              </w:rPr>
+              <w:drawing>
+                <wp:inline distT="0" distB="0" distL="0" distR="0" wp14:anchorId="48E8580E" wp14:editId="7A7D8ABD">
+                  <wp:extent cx="3157870" cy="4306709"/>
+                  <wp:effectExtent l="0" t="0" r="4445" b="0"/>
+                  <wp:docPr id="6" name="Picture 6"/>
+                  <wp:cNvGraphicFramePr>
+                    <a:graphicFrameLocks xmlns:a="http://schemas.openxmlformats.org/drawingml/2006/main" noChangeAspect="1"/>
+                  </wp:cNvGraphicFramePr>
+                  <a:graphic xmlns:a="http://schemas.openxmlformats.org/drawingml/2006/main">
+                    <a:graphicData uri="http://schemas.openxmlformats.org/drawingml/2006/picture">
+                      <pic:pic xmlns:pic="http://schemas.openxmlformats.org/drawingml/2006/picture">
+                        <pic:nvPicPr>
+                          <pic:cNvPr id="0" name="Picture 4"/>
+                          <pic:cNvPicPr>
+                            <a:picLocks noChangeAspect="1" noChangeArrowheads="1"/>
+                          </pic:cNvPicPr>
+                        </pic:nvPicPr>
+                        <pic:blipFill>
+                          <a:blip r:embed="rId10" cstate="print">
+                            <a:extLst>
+                              <a:ext uri="{28A0092B-C50C-407E-A947-70E740481C1C}">
+                                <a14:useLocalDpi xmlns:a14="http://schemas.microsoft.com/office/drawing/2010/main" val="0"/>
+                              </a:ext>
+                            </a:extLst>
+                          </a:blip>
+                          <a:srcRect/>
+                          <a:stretch>
+                            <a:fillRect/>
+                          </a:stretch>
+                        </pic:blipFill>
+                        <pic:spPr bwMode="auto">
+                          <a:xfrm>
+                            <a:off x="0" y="0"/>
+                            <a:ext cx="3178517" cy="4334867"/>
+                          </a:xfrm>
+                          <a:prstGeom prst="rect">
+                            <a:avLst/>
+                          </a:prstGeom>
+                          <a:noFill/>
+                          <a:ln>
+                            <a:noFill/>
+                          </a:ln>
+                        </pic:spPr>
+                      </pic:pic>
+                    </a:graphicData>
+                  </a:graphic>
+                </wp:inline>
+              </w:drawing>
+            </w:r>
+          </w:p>
+        </w:tc>
+      </w:tr>
+    </w:tbl>
     <w:p>
       <w:pPr>
         <w:jc w:val="both"/>
@@ -710,6 +1335,7 @@
           <w:sz w:val="32"/>
           <w:szCs w:val="32"/>
         </w:rPr>
+        <w:lastRenderedPageBreak/>
         <w:t>Model used</w:t>
       </w:r>
       <w:r>
@@ -808,15 +1434,7 @@
           <w:sz w:val="32"/>
           <w:szCs w:val="32"/>
         </w:rPr>
-        <w:t xml:space="preserve"> and training was carried out over 100 epochs with a batch size of 34. Training takes approximately 3 hours and inference on the pre-</w:t>
-      </w:r>
-      <w:r>
-        <w:rPr>
-          <w:sz w:val="32"/>
-          <w:szCs w:val="32"/>
-        </w:rPr>
-        <w:lastRenderedPageBreak/>
-        <w:t>processed test set of 18 images takes approximately 3 seconds. Precision: 92.46%</w:t>
+        <w:t xml:space="preserve"> and training was carried out over 100 epochs with a batch size of 34. Training takes approximately 3 hours and inference on the pre-processed test set of 18 images takes approximately 3 seconds. Precision: 92.46%</w:t>
       </w:r>
     </w:p>
     <w:p>
@@ -857,7 +1475,23 @@
           <w:sz w:val="32"/>
           <w:szCs w:val="32"/>
         </w:rPr>
-        <w:t>, Agata, et al. "Beyond the pixel-wise loss for topology-aware delineation." Proceedings of the IEEE Conference on Computer Vision and Pattern Recognition. 2018.</w:t>
+        <w:t xml:space="preserve">, </w:t>
+      </w:r>
+      <w:proofErr w:type="spellStart"/>
+      <w:r>
+        <w:rPr>
+          <w:sz w:val="32"/>
+          <w:szCs w:val="32"/>
+        </w:rPr>
+        <w:t>Agata</w:t>
+      </w:r>
+      <w:proofErr w:type="spellEnd"/>
+      <w:r>
+        <w:rPr>
+          <w:sz w:val="32"/>
+          <w:szCs w:val="32"/>
+        </w:rPr>
+        <w:t>, et al. "Beyond the pixel-wise loss for topology-aware delineation." Proceedings of the IEEE Conference on Computer Vision and Pattern Recognition. 2018.</w:t>
       </w:r>
       <w:r>
         <w:rPr>
@@ -957,6 +1591,7 @@
           <w:sz w:val="32"/>
           <w:szCs w:val="32"/>
         </w:rPr>
+        <w:lastRenderedPageBreak/>
         <w:t>Escalona</w:t>
       </w:r>
       <w:proofErr w:type="spellEnd"/>
@@ -1106,7 +1741,6 @@
           <w:sz w:val="32"/>
           <w:szCs w:val="32"/>
         </w:rPr>
-        <w:lastRenderedPageBreak/>
         <w:t>Ronneberger</w:t>
       </w:r>
       <w:proofErr w:type="spellEnd"/>
@@ -1319,7 +1953,49 @@
           <w:sz w:val="32"/>
           <w:szCs w:val="32"/>
         </w:rPr>
-        <w:t>) we were able to obtain an accuracy of over 99% on the validation data.</w:t>
+        <w:t>) we were able to obtain an accuracy of over 99% on the validation data</w:t>
+      </w:r>
+      <w:r>
+        <w:rPr>
+          <w:sz w:val="32"/>
+          <w:szCs w:val="32"/>
+        </w:rPr>
+        <w:t>, which is a subset of the training data (1000 images for each class separated f</w:t>
+      </w:r>
+      <w:r>
+        <w:rPr>
+          <w:sz w:val="32"/>
+          <w:szCs w:val="32"/>
+        </w:rPr>
+        <w:t>ro</w:t>
+      </w:r>
+      <w:r>
+        <w:rPr>
+          <w:sz w:val="32"/>
+          <w:szCs w:val="32"/>
+        </w:rPr>
+        <w:t xml:space="preserve">m the </w:t>
+      </w:r>
+      <w:r>
+        <w:rPr>
+          <w:sz w:val="32"/>
+          <w:szCs w:val="32"/>
+        </w:rPr>
+        <w:t>training data, in which, 19000 images remain out of the 20000</w:t>
+      </w:r>
+      <w:r>
+        <w:rPr>
+          <w:sz w:val="32"/>
+          <w:szCs w:val="32"/>
+        </w:rPr>
+        <w:t>)</w:t>
+      </w:r>
+      <w:r>
+        <w:rPr>
+          <w:sz w:val="32"/>
+          <w:szCs w:val="32"/>
+        </w:rPr>
+        <w:t>.</w:t>
       </w:r>
     </w:p>
     <w:p>
@@ -1334,6 +2010,7 @@
         <w:rPr>
           <w:noProof/>
         </w:rPr>
+        <w:lastRenderedPageBreak/>
         <w:drawing>
           <wp:inline distT="0" distB="0" distL="0" distR="0" wp14:anchorId="52C2B6E1" wp14:editId="0D569482">
             <wp:extent cx="5943600" cy="1039495"/>
@@ -1352,7 +2029,7 @@
                     </pic:cNvPicPr>
                   </pic:nvPicPr>
                   <pic:blipFill>
-                    <a:blip r:embed="rId6" cstate="print">
+                    <a:blip r:embed="rId11" cstate="print">
                       <a:extLst>
                         <a:ext uri="{28A0092B-C50C-407E-A947-70E740481C1C}">
                           <a14:useLocalDpi xmlns:a14="http://schemas.microsoft.com/office/drawing/2010/main" val="0"/>
@@ -1478,7 +2155,6 @@
           <w:sz w:val="28"/>
           <w:szCs w:val="28"/>
         </w:rPr>
-        <w:lastRenderedPageBreak/>
         <w:drawing>
           <wp:inline distT="0" distB="0" distL="0" distR="0" wp14:anchorId="3ABC49F0" wp14:editId="646D54C0">
             <wp:extent cx="4075722" cy="1695186"/>
@@ -1509,7 +2185,7 @@
                     </pic:cNvPicPr>
                   </pic:nvPicPr>
                   <pic:blipFill>
-                    <a:blip r:embed="rId7"/>
+                    <a:blip r:embed="rId12"/>
                     <a:stretch>
                       <a:fillRect/>
                     </a:stretch>
@@ -1602,12 +2278,14 @@
           <w:szCs w:val="28"/>
         </w:rPr>
       </w:pPr>
+      <w:bookmarkStart w:id="0" w:name="_GoBack"/>
       <w:r>
         <w:rPr>
           <w:noProof/>
           <w:sz w:val="28"/>
           <w:szCs w:val="28"/>
         </w:rPr>
+        <w:lastRenderedPageBreak/>
         <w:drawing>
           <wp:inline distT="0" distB="0" distL="0" distR="0" wp14:anchorId="01B73A33" wp14:editId="575F9867">
             <wp:extent cx="5943600" cy="2062480"/>
@@ -1638,7 +2316,7 @@
                     </pic:cNvPicPr>
                   </pic:nvPicPr>
                   <pic:blipFill>
-                    <a:blip r:embed="rId8"/>
+                    <a:blip r:embed="rId13"/>
                     <a:stretch>
                       <a:fillRect/>
                     </a:stretch>
@@ -1658,6 +2336,7 @@
           </wp:inline>
         </w:drawing>
       </w:r>
+      <w:bookmarkEnd w:id="0"/>
     </w:p>
     <w:p>
       <w:pPr>
@@ -1667,12 +2346,10 @@
           <w:iCs/>
           <w:sz w:val="32"/>
           <w:szCs w:val="32"/>
-        </w:rPr>
-      </w:pPr>
-    </w:p>
-    <w:p>
-      <w:pPr>
-        <w:jc w:val="both"/>
+          <w:u w:val="single"/>
+        </w:rPr>
+      </w:pPr>
+      <w:r>
         <w:rPr>
           <w:i/>
           <w:iCs/>
@@ -1680,61 +2357,54 @@
           <w:szCs w:val="32"/>
           <w:u w:val="single"/>
         </w:rPr>
-      </w:pPr>
-      <w:r>
+        <w:t>Future work</w:t>
+      </w:r>
+    </w:p>
+    <w:p>
+      <w:pPr>
+        <w:jc w:val="both"/>
+        <w:rPr>
+          <w:sz w:val="32"/>
+          <w:szCs w:val="32"/>
+        </w:rPr>
+      </w:pPr>
+      <w:r>
+        <w:rPr>
+          <w:sz w:val="32"/>
+          <w:szCs w:val="32"/>
+        </w:rPr>
+        <w:t>Regarding the possibilities to exte</w:t>
+      </w:r>
+      <w:r>
+        <w:rPr>
+          <w:sz w:val="32"/>
+          <w:szCs w:val="32"/>
+        </w:rPr>
+        <w:t>nd the application we can upgrade the interface to be more intuitive for the users, extend on the backend processing to include segmentation of images and be able to identify the segments that interests us</w:t>
+      </w:r>
+      <w:r>
+        <w:rPr>
+          <w:sz w:val="32"/>
+          <w:szCs w:val="32"/>
+        </w:rPr>
+        <w:t>, and upgrade the neural network to a more specific model that can better process more complicated images.</w:t>
+      </w:r>
+      <w:r>
+        <w:rPr>
+          <w:sz w:val="32"/>
+          <w:szCs w:val="32"/>
+        </w:rPr>
+        <w:t xml:space="preserve"> Also, the app could also include a depth detection module or a crack outlining part.</w:t>
+      </w:r>
+    </w:p>
+    <w:p>
+      <w:pPr>
+        <w:jc w:val="both"/>
         <w:rPr>
           <w:i/>
           <w:iCs/>
           <w:sz w:val="32"/>
           <w:szCs w:val="32"/>
-          <w:u w:val="single"/>
-        </w:rPr>
-        <w:t>Future work</w:t>
-      </w:r>
-    </w:p>
-    <w:p>
-      <w:pPr>
-        <w:jc w:val="both"/>
-        <w:rPr>
-          <w:sz w:val="32"/>
-          <w:szCs w:val="32"/>
-        </w:rPr>
-      </w:pPr>
-      <w:r>
-        <w:rPr>
-          <w:sz w:val="32"/>
-          <w:szCs w:val="32"/>
-        </w:rPr>
-        <w:t>Regarding the possibilities to exte</w:t>
-      </w:r>
-      <w:r>
-        <w:rPr>
-          <w:sz w:val="32"/>
-          <w:szCs w:val="32"/>
-        </w:rPr>
-        <w:t>nd the application we can upgrade the interface to be more intuitive for the users, extend on the backend processing to include segmentation of images and be able to identify the segments that interests us</w:t>
-      </w:r>
-      <w:r>
-        <w:rPr>
-          <w:sz w:val="32"/>
-          <w:szCs w:val="32"/>
-        </w:rPr>
-        <w:t>, and upgrade the neural network to a more specific model that can better process more complicated images.</w:t>
-      </w:r>
-      <w:r>
-        <w:rPr>
-          <w:sz w:val="32"/>
-          <w:szCs w:val="32"/>
-        </w:rPr>
-        <w:t xml:space="preserve"> Also, the app could also include a depth detection module or a crack outlining part.</w:t>
-      </w:r>
-    </w:p>
-    <w:p>
-      <w:pPr>
-        <w:jc w:val="both"/>
-        <w:rPr>
-          <w:sz w:val="32"/>
-          <w:szCs w:val="32"/>
         </w:rPr>
       </w:pPr>
     </w:p>
@@ -1746,12 +2416,10 @@
           <w:iCs/>
           <w:sz w:val="32"/>
           <w:szCs w:val="32"/>
-        </w:rPr>
-      </w:pPr>
-    </w:p>
-    <w:p>
-      <w:pPr>
-        <w:jc w:val="both"/>
+          <w:u w:val="single"/>
+        </w:rPr>
+      </w:pPr>
+      <w:r>
         <w:rPr>
           <w:i/>
           <w:iCs/>
@@ -1759,97 +2427,68 @@
           <w:szCs w:val="32"/>
           <w:u w:val="single"/>
         </w:rPr>
-      </w:pPr>
-      <w:r>
+        <w:t>Conclusions</w:t>
+      </w:r>
+    </w:p>
+    <w:p>
+      <w:pPr>
+        <w:ind w:firstLine="720"/>
+        <w:jc w:val="both"/>
+        <w:rPr>
+          <w:sz w:val="32"/>
+          <w:szCs w:val="32"/>
+        </w:rPr>
+      </w:pPr>
+      <w:r>
+        <w:rPr>
+          <w:sz w:val="32"/>
+          <w:szCs w:val="32"/>
+        </w:rPr>
+        <w:t>Manual inspection of cracks or defects in concrete civilian buildings, bridges or dams is costly and time consuming. That is why there is interest in fully unmanned inspection of various kinds, such as detection of cracks or other defects in concrete walls/other structures.</w:t>
+      </w:r>
+    </w:p>
+    <w:p>
+      <w:pPr>
+        <w:ind w:firstLine="720"/>
+        <w:jc w:val="both"/>
+        <w:rPr>
+          <w:sz w:val="32"/>
+          <w:szCs w:val="32"/>
+        </w:rPr>
+      </w:pPr>
+      <w:r>
+        <w:rPr>
+          <w:sz w:val="32"/>
+          <w:szCs w:val="32"/>
+        </w:rPr>
+        <w:t xml:space="preserve">With the advancement of autonomous devices, one could also install this crack detection module into an autonomous drone/robot that would examine various roads, structures, underground pipes, bridges, building infrastructures and so on. This can be even combined with a sorting algorithm, which would classify cracks and put a timestamp and location </w:t>
+      </w:r>
+      <w:r>
+        <w:rPr>
+          <w:sz w:val="32"/>
+          <w:szCs w:val="32"/>
+        </w:rPr>
+        <w:t>on the classification so we could have a hierarchy to follow.</w:t>
+      </w:r>
+    </w:p>
+    <w:p>
+      <w:pPr>
+        <w:jc w:val="both"/>
         <w:rPr>
           <w:i/>
           <w:iCs/>
           <w:sz w:val="32"/>
           <w:szCs w:val="32"/>
-          <w:u w:val="single"/>
-        </w:rPr>
-        <w:lastRenderedPageBreak/>
-        <w:t>Conclusions</w:t>
-      </w:r>
-    </w:p>
-    <w:p>
-      <w:pPr>
-        <w:ind w:firstLine="720"/>
-        <w:jc w:val="both"/>
-        <w:rPr>
-          <w:sz w:val="32"/>
-          <w:szCs w:val="32"/>
-        </w:rPr>
-      </w:pPr>
-      <w:r>
-        <w:rPr>
-          <w:sz w:val="32"/>
-          <w:szCs w:val="32"/>
-        </w:rPr>
-        <w:t>Manual inspection of cracks or defects in concrete civilian buildings, bridges or dams is costly and time consuming. That is why there is interest in fully unmanned inspection of various kinds, such as detection of cracks or other defects in concrete walls/other structures.</w:t>
-      </w:r>
-    </w:p>
-    <w:p>
-      <w:pPr>
-        <w:ind w:firstLine="720"/>
-        <w:jc w:val="both"/>
-        <w:rPr>
-          <w:sz w:val="32"/>
-          <w:szCs w:val="32"/>
-        </w:rPr>
-      </w:pPr>
-      <w:r>
-        <w:rPr>
-          <w:sz w:val="32"/>
-          <w:szCs w:val="32"/>
-        </w:rPr>
-        <w:t>With the advancement of autonomous devices, one could also install this crack detection module into an autonomous drone/robot that would examine various roads, structures, underground pipes, bridges, building infrastruct</w:t>
-      </w:r>
-      <w:bookmarkStart w:id="0" w:name="_GoBack"/>
-      <w:bookmarkEnd w:id="0"/>
-      <w:r>
-        <w:rPr>
-          <w:sz w:val="32"/>
-          <w:szCs w:val="32"/>
-        </w:rPr>
-        <w:t xml:space="preserve">ures and so on. This can be even combined with a sorting algorithm, which would classify cracks and put a timestamp and location </w:t>
-      </w:r>
-      <w:r>
-        <w:rPr>
-          <w:sz w:val="32"/>
-          <w:szCs w:val="32"/>
-        </w:rPr>
-        <w:t>on the classification so we could have a hierarchy to follow.</w:t>
-      </w:r>
-    </w:p>
-    <w:p>
-      <w:pPr>
-        <w:jc w:val="both"/>
+        </w:rPr>
+      </w:pPr>
+      <w:r>
         <w:rPr>
           <w:i/>
           <w:iCs/>
           <w:sz w:val="32"/>
           <w:szCs w:val="32"/>
         </w:rPr>
-      </w:pPr>
-    </w:p>
-    <w:p>
-      <w:pPr>
-        <w:jc w:val="both"/>
-        <w:rPr>
-          <w:i/>
-          <w:iCs/>
-          <w:sz w:val="32"/>
-          <w:szCs w:val="32"/>
-        </w:rPr>
-      </w:pPr>
-      <w:r>
-        <w:rPr>
-          <w:i/>
-          <w:iCs/>
-          <w:sz w:val="32"/>
-          <w:szCs w:val="32"/>
-        </w:rPr>
+        <w:lastRenderedPageBreak/>
         <w:t>Bibliography</w:t>
       </w:r>
     </w:p>
@@ -1868,7 +2507,7 @@
         </w:rPr>
         <w:t xml:space="preserve">[1] </w:t>
       </w:r>
-      <w:hyperlink r:id="rId9" w:history="1">
+      <w:hyperlink r:id="rId14" w:history="1">
         <w:r>
           <w:rPr>
             <w:rStyle w:val="Hyperlink"/>
@@ -1894,7 +2533,7 @@
         </w:rPr>
         <w:t xml:space="preserve">[2] </w:t>
       </w:r>
-      <w:hyperlink r:id="rId10" w:history="1">
+      <w:hyperlink r:id="rId15" w:history="1">
         <w:r>
           <w:rPr>
             <w:rStyle w:val="Hyperlink"/>
@@ -1920,7 +2559,7 @@
         </w:rPr>
         <w:t xml:space="preserve">[3] </w:t>
       </w:r>
-      <w:hyperlink r:id="rId11" w:history="1">
+      <w:hyperlink r:id="rId16" w:history="1">
         <w:r>
           <w:rPr>
             <w:rStyle w:val="Hyperlink"/>
@@ -1946,7 +2585,7 @@
         </w:rPr>
         <w:t xml:space="preserve">[4] </w:t>
       </w:r>
-      <w:hyperlink r:id="rId12" w:history="1">
+      <w:hyperlink r:id="rId17" w:history="1">
         <w:r>
           <w:rPr>
             <w:rStyle w:val="Hyperlink"/>
@@ -1967,105 +2606,171 @@
 </w:document>
 </file>
 
+<file path=word/endnotes.xml><?xml version="1.0" encoding="utf-8"?>
+<w:endnotes xmlns:wpc="http://schemas.microsoft.com/office/word/2010/wordprocessingCanvas" xmlns:cx="http://schemas.microsoft.com/office/drawing/2014/chartex" xmlns:cx1="http://schemas.microsoft.com/office/drawing/2015/9/8/chartex" xmlns:cx2="http://schemas.microsoft.com/office/drawing/2015/10/21/chartex" xmlns:cx3="http://schemas.microsoft.com/office/drawing/2016/5/9/chartex" xmlns:cx4="http://schemas.microsoft.com/office/drawing/2016/5/10/chartex" xmlns:cx5="http://schemas.microsoft.com/office/drawing/2016/5/11/chartex" xmlns:cx6="http://schemas.microsoft.com/office/drawing/2016/5/12/chartex" xmlns:cx7="http://schemas.microsoft.com/office/drawing/2016/5/13/chartex" xmlns:cx8="http://schemas.microsoft.com/office/drawing/2016/5/14/chartex" xmlns:mc="http://schemas.openxmlformats.org/markup-compatibility/2006" xmlns:aink="http://schemas.microsoft.com/office/drawing/2016/ink" xmlns:am3d="http://schemas.microsoft.com/office/drawing/2017/model3d" xmlns:o="urn:schemas-microsoft-com:office:office" xmlns:r="http://schemas.openxmlformats.org/officeDocument/2006/relationships" xmlns:m="http://schemas.openxmlformats.org/officeDocument/2006/math" xmlns:v="urn:schemas-microsoft-com:vml" xmlns:wp14="http://schemas.microsoft.com/office/word/2010/wordprocessingDrawing" xmlns:wp="http://schemas.openxmlformats.org/drawingml/2006/wordprocessingDrawing" xmlns:w10="urn:schemas-microsoft-com:office:word" xmlns:w="http://schemas.openxmlformats.org/wordprocessingml/2006/main" xmlns:w14="http://schemas.microsoft.com/office/word/2010/wordml" xmlns:w15="http://schemas.microsoft.com/office/word/2012/wordml" xmlns:w16cid="http://schemas.microsoft.com/office/word/2016/wordml/cid" xmlns:w16se="http://schemas.microsoft.com/office/word/2015/wordml/symex" xmlns:wpg="http://schemas.microsoft.com/office/word/2010/wordprocessingGroup" xmlns:wpi="http://schemas.microsoft.com/office/word/2010/wordprocessingInk" xmlns:wne="http://schemas.microsoft.com/office/word/2006/wordml" xmlns:wps="http://schemas.microsoft.com/office/word/2010/wordprocessingShape" mc:Ignorable="w14 w15 w16se w16cid wp14">
+  <w:endnote w:type="separator" w:id="-1">
+    <w:p>
+      <w:pPr>
+        <w:spacing w:after="0" w:line="240" w:lineRule="auto"/>
+      </w:pPr>
+      <w:r>
+        <w:separator/>
+      </w:r>
+    </w:p>
+  </w:endnote>
+  <w:endnote w:type="continuationSeparator" w:id="0">
+    <w:p>
+      <w:pPr>
+        <w:spacing w:after="0" w:line="240" w:lineRule="auto"/>
+      </w:pPr>
+      <w:r>
+        <w:continuationSeparator/>
+      </w:r>
+    </w:p>
+  </w:endnote>
+</w:endnotes>
+</file>
+
+<file path=word/footnotes.xml><?xml version="1.0" encoding="utf-8"?>
+<w:footnotes xmlns:wpc="http://schemas.microsoft.com/office/word/2010/wordprocessingCanvas" xmlns:cx="http://schemas.microsoft.com/office/drawing/2014/chartex" xmlns:cx1="http://schemas.microsoft.com/office/drawing/2015/9/8/chartex" xmlns:cx2="http://schemas.microsoft.com/office/drawing/2015/10/21/chartex" xmlns:cx3="http://schemas.microsoft.com/office/drawing/2016/5/9/chartex" xmlns:cx4="http://schemas.microsoft.com/office/drawing/2016/5/10/chartex" xmlns:cx5="http://schemas.microsoft.com/office/drawing/2016/5/11/chartex" xmlns:cx6="http://schemas.microsoft.com/office/drawing/2016/5/12/chartex" xmlns:cx7="http://schemas.microsoft.com/office/drawing/2016/5/13/chartex" xmlns:cx8="http://schemas.microsoft.com/office/drawing/2016/5/14/chartex" xmlns:mc="http://schemas.openxmlformats.org/markup-compatibility/2006" xmlns:aink="http://schemas.microsoft.com/office/drawing/2016/ink" xmlns:am3d="http://schemas.microsoft.com/office/drawing/2017/model3d" xmlns:o="urn:schemas-microsoft-com:office:office" xmlns:r="http://schemas.openxmlformats.org/officeDocument/2006/relationships" xmlns:m="http://schemas.openxmlformats.org/officeDocument/2006/math" xmlns:v="urn:schemas-microsoft-com:vml" xmlns:wp14="http://schemas.microsoft.com/office/word/2010/wordprocessingDrawing" xmlns:wp="http://schemas.openxmlformats.org/drawingml/2006/wordprocessingDrawing" xmlns:w10="urn:schemas-microsoft-com:office:word" xmlns:w="http://schemas.openxmlformats.org/wordprocessingml/2006/main" xmlns:w14="http://schemas.microsoft.com/office/word/2010/wordml" xmlns:w15="http://schemas.microsoft.com/office/word/2012/wordml" xmlns:w16cid="http://schemas.microsoft.com/office/word/2016/wordml/cid" xmlns:w16se="http://schemas.microsoft.com/office/word/2015/wordml/symex" xmlns:wpg="http://schemas.microsoft.com/office/word/2010/wordprocessingGroup" xmlns:wpi="http://schemas.microsoft.com/office/word/2010/wordprocessingInk" xmlns:wne="http://schemas.microsoft.com/office/word/2006/wordml" xmlns:wps="http://schemas.microsoft.com/office/word/2010/wordprocessingShape" mc:Ignorable="w14 w15 w16se w16cid wp14">
+  <w:footnote w:type="separator" w:id="-1">
+    <w:p>
+      <w:pPr>
+        <w:spacing w:after="0" w:line="240" w:lineRule="auto"/>
+      </w:pPr>
+      <w:r>
+        <w:separator/>
+      </w:r>
+    </w:p>
+  </w:footnote>
+  <w:footnote w:type="continuationSeparator" w:id="0">
+    <w:p>
+      <w:pPr>
+        <w:spacing w:after="0" w:line="240" w:lineRule="auto"/>
+      </w:pPr>
+      <w:r>
+        <w:continuationSeparator/>
+      </w:r>
+    </w:p>
+  </w:footnote>
+  <w:footnote w:id="1">
+    <w:p>
+      <w:pPr>
+        <w:pStyle w:val="FootnoteText"/>
+      </w:pPr>
+      <w:r>
+        <w:rPr>
+          <w:rStyle w:val="FootnoteReference"/>
+        </w:rPr>
+        <w:footnoteRef/>
+      </w:r>
+      <w:r>
+        <w:t xml:space="preserve"> </w:t>
+      </w:r>
+      <w:hyperlink r:id="rId1" w:history="1">
+        <w:r>
+          <w:rPr>
+            <w:rStyle w:val="Hyperlink"/>
+          </w:rPr>
+          <w:t>https://www.cs.toronto.edu/~hinton/absps/reluICML.pdf</w:t>
+        </w:r>
+      </w:hyperlink>
+    </w:p>
+  </w:footnote>
+  <w:footnote w:id="2">
+    <w:p>
+      <w:pPr>
+        <w:pStyle w:val="FootnoteText"/>
+      </w:pPr>
+      <w:r>
+        <w:rPr>
+          <w:rStyle w:val="FootnoteReference"/>
+        </w:rPr>
+        <w:footnoteRef/>
+      </w:r>
+      <w:r>
+        <w:t xml:space="preserve"> </w:t>
+      </w:r>
+      <w:r>
+        <w:t xml:space="preserve">2018 – </w:t>
+      </w:r>
+      <w:proofErr w:type="spellStart"/>
+      <w:r>
+        <w:t>Özgenel</w:t>
+      </w:r>
+      <w:proofErr w:type="spellEnd"/>
+      <w:r>
+        <w:t xml:space="preserve">, Ç.F., </w:t>
+      </w:r>
+      <w:proofErr w:type="spellStart"/>
+      <w:r>
+        <w:t>Gönenç</w:t>
+      </w:r>
+      <w:proofErr w:type="spellEnd"/>
+      <w:r>
+        <w:t xml:space="preserve"> </w:t>
+      </w:r>
+      <w:proofErr w:type="spellStart"/>
+      <w:r>
+        <w:t>Sorguç</w:t>
+      </w:r>
+      <w:proofErr w:type="spellEnd"/>
+      <w:r>
+        <w:t>, A. “Performance Comparison of Pretrained Convolutional Neural Networks on Crack Detection in Buildings”, ISARC 2018, Berlin.</w:t>
+      </w:r>
+    </w:p>
+  </w:footnote>
+  <w:footnote w:id="3">
+    <w:p>
+      <w:pPr>
+        <w:pStyle w:val="FootnoteText"/>
+      </w:pPr>
+      <w:r>
+        <w:rPr>
+          <w:rStyle w:val="FootnoteReference"/>
+        </w:rPr>
+        <w:footnoteRef/>
+      </w:r>
+      <w:r>
+        <w:t xml:space="preserve"> </w:t>
+      </w:r>
+      <w:r>
+        <w:t xml:space="preserve">Lei </w:t>
+      </w:r>
+      <w:proofErr w:type="gramStart"/>
+      <w:r>
+        <w:t>Zhang ,</w:t>
+      </w:r>
+      <w:proofErr w:type="gramEnd"/>
+      <w:r>
+        <w:t xml:space="preserve"> Fan Yang , </w:t>
+      </w:r>
+      <w:proofErr w:type="spellStart"/>
+      <w:r>
+        <w:t>Yimin</w:t>
+      </w:r>
+      <w:proofErr w:type="spellEnd"/>
+      <w:r>
+        <w:t xml:space="preserve"> Daniel Zhang, and Y. J. Z., Zhang, L., Yang, F., Zhang, Y. D., &amp; Zhu, Y. J. (2016). Road Crack Detection Using Deep Convolutional Neural Network. In 2016 IEEE International Conference on Image Processing (ICIP). http://doi.org/10.1109/ICIP.2016.7533052</w:t>
+      </w:r>
+    </w:p>
+  </w:footnote>
+</w:footnotes>
+</file>
+
 <file path=word/numbering.xml><?xml version="1.0" encoding="utf-8"?>
 <w:numbering xmlns:wpc="http://schemas.microsoft.com/office/word/2010/wordprocessingCanvas" xmlns:cx="http://schemas.microsoft.com/office/drawing/2014/chartex" xmlns:cx1="http://schemas.microsoft.com/office/drawing/2015/9/8/chartex" xmlns:cx2="http://schemas.microsoft.com/office/drawing/2015/10/21/chartex" xmlns:cx3="http://schemas.microsoft.com/office/drawing/2016/5/9/chartex" xmlns:cx4="http://schemas.microsoft.com/office/drawing/2016/5/10/chartex" xmlns:cx5="http://schemas.microsoft.com/office/drawing/2016/5/11/chartex" xmlns:cx6="http://schemas.microsoft.com/office/drawing/2016/5/12/chartex" xmlns:cx7="http://schemas.microsoft.com/office/drawing/2016/5/13/chartex" xmlns:cx8="http://schemas.microsoft.com/office/drawing/2016/5/14/chartex" xmlns:mc="http://schemas.openxmlformats.org/markup-compatibility/2006" xmlns:aink="http://schemas.microsoft.com/office/drawing/2016/ink" xmlns:am3d="http://schemas.microsoft.com/office/drawing/2017/model3d" xmlns:o="urn:schemas-microsoft-com:office:office" xmlns:r="http://schemas.openxmlformats.org/officeDocument/2006/relationships" xmlns:m="http://schemas.openxmlformats.org/officeDocument/2006/math" xmlns:v="urn:schemas-microsoft-com:vml" xmlns:wp14="http://schemas.microsoft.com/office/word/2010/wordprocessingDrawing" xmlns:wp="http://schemas.openxmlformats.org/drawingml/2006/wordprocessingDrawing" xmlns:w10="urn:schemas-microsoft-com:office:word" xmlns:w="http://schemas.openxmlformats.org/wordprocessingml/2006/main" xmlns:w14="http://schemas.microsoft.com/office/word/2010/wordml" xmlns:w15="http://schemas.microsoft.com/office/word/2012/wordml" xmlns:w16cid="http://schemas.microsoft.com/office/word/2016/wordml/cid" xmlns:w16se="http://schemas.microsoft.com/office/word/2015/wordml/symex" xmlns:wpg="http://schemas.microsoft.com/office/word/2010/wordprocessingGroup" xmlns:wpi="http://schemas.microsoft.com/office/word/2010/wordprocessingInk" xmlns:wne="http://schemas.microsoft.com/office/word/2006/wordml" xmlns:wps="http://schemas.microsoft.com/office/word/2010/wordprocessingShape" mc:Ignorable="w14 w15 w16se w16cid wp14">
   <w:abstractNum w:abstractNumId="0" w15:restartNumberingAfterBreak="0">
-    <w:nsid w:val="39C0440D"/>
+    <w:nsid w:val="371137EE"/>
     <w:multiLevelType w:val="hybridMultilevel"/>
-    <w:tmpl w:val="6820E924"/>
-    <w:lvl w:ilvl="0" w:tplc="0409000F">
-      <w:start w:val="1"/>
-      <w:numFmt w:val="decimal"/>
-      <w:lvlText w:val="%1."/>
-      <w:lvlJc w:val="left"/>
-      <w:pPr>
-        <w:ind w:left="1440" w:hanging="360"/>
-      </w:pPr>
-    </w:lvl>
-    <w:lvl w:ilvl="1" w:tplc="04090019" w:tentative="1">
-      <w:start w:val="1"/>
-      <w:numFmt w:val="lowerLetter"/>
-      <w:lvlText w:val="%2."/>
-      <w:lvlJc w:val="left"/>
-      <w:pPr>
-        <w:ind w:left="2160" w:hanging="360"/>
-      </w:pPr>
-    </w:lvl>
-    <w:lvl w:ilvl="2" w:tplc="0409001B" w:tentative="1">
-      <w:start w:val="1"/>
-      <w:numFmt w:val="lowerRoman"/>
-      <w:lvlText w:val="%3."/>
-      <w:lvlJc w:val="right"/>
-      <w:pPr>
-        <w:ind w:left="2880" w:hanging="180"/>
-      </w:pPr>
-    </w:lvl>
-    <w:lvl w:ilvl="3" w:tplc="0409000F" w:tentative="1">
-      <w:start w:val="1"/>
-      <w:numFmt w:val="decimal"/>
-      <w:lvlText w:val="%4."/>
-      <w:lvlJc w:val="left"/>
-      <w:pPr>
-        <w:ind w:left="3600" w:hanging="360"/>
-      </w:pPr>
-    </w:lvl>
-    <w:lvl w:ilvl="4" w:tplc="04090019" w:tentative="1">
-      <w:start w:val="1"/>
-      <w:numFmt w:val="lowerLetter"/>
-      <w:lvlText w:val="%5."/>
-      <w:lvlJc w:val="left"/>
-      <w:pPr>
-        <w:ind w:left="4320" w:hanging="360"/>
-      </w:pPr>
-    </w:lvl>
-    <w:lvl w:ilvl="5" w:tplc="0409001B" w:tentative="1">
-      <w:start w:val="1"/>
-      <w:numFmt w:val="lowerRoman"/>
-      <w:lvlText w:val="%6."/>
-      <w:lvlJc w:val="right"/>
-      <w:pPr>
-        <w:ind w:left="5040" w:hanging="180"/>
-      </w:pPr>
-    </w:lvl>
-    <w:lvl w:ilvl="6" w:tplc="0409000F" w:tentative="1">
-      <w:start w:val="1"/>
-      <w:numFmt w:val="decimal"/>
-      <w:lvlText w:val="%7."/>
-      <w:lvlJc w:val="left"/>
-      <w:pPr>
-        <w:ind w:left="5760" w:hanging="360"/>
-      </w:pPr>
-    </w:lvl>
-    <w:lvl w:ilvl="7" w:tplc="04090019" w:tentative="1">
-      <w:start w:val="1"/>
-      <w:numFmt w:val="lowerLetter"/>
-      <w:lvlText w:val="%8."/>
-      <w:lvlJc w:val="left"/>
-      <w:pPr>
-        <w:ind w:left="6480" w:hanging="360"/>
-      </w:pPr>
-    </w:lvl>
-    <w:lvl w:ilvl="8" w:tplc="0409001B" w:tentative="1">
-      <w:start w:val="1"/>
-      <w:numFmt w:val="lowerRoman"/>
-      <w:lvlText w:val="%9."/>
-      <w:lvlJc w:val="right"/>
-      <w:pPr>
-        <w:ind w:left="7200" w:hanging="180"/>
-      </w:pPr>
-    </w:lvl>
-  </w:abstractNum>
-  <w:abstractNum w:abstractNumId="1" w15:restartNumberingAfterBreak="0">
-    <w:nsid w:val="5F3B1403"/>
-    <w:multiLevelType w:val="hybridMultilevel"/>
-    <w:tmpl w:val="D826AD32"/>
+    <w:tmpl w:val="AE0C6FB2"/>
     <w:lvl w:ilvl="0" w:tplc="04090001">
       <w:start w:val="1"/>
       <w:numFmt w:val="bullet"/>
       <w:lvlText w:val=""/>
       <w:lvlJc w:val="left"/>
       <w:pPr>
-        <w:ind w:left="720" w:hanging="360"/>
+        <w:ind w:left="1440" w:hanging="360"/>
       </w:pPr>
       <w:rPr>
         <w:rFonts w:ascii="Symbol" w:hAnsi="Symbol" w:hint="default"/>
@@ -2077,7 +2782,7 @@
       <w:lvlText w:val="o"/>
       <w:lvlJc w:val="left"/>
       <w:pPr>
-        <w:ind w:left="1440" w:hanging="360"/>
+        <w:ind w:left="2160" w:hanging="360"/>
       </w:pPr>
       <w:rPr>
         <w:rFonts w:ascii="Courier New" w:hAnsi="Courier New" w:cs="Courier New" w:hint="default"/>
@@ -2089,7 +2794,7 @@
       <w:lvlText w:val=""/>
       <w:lvlJc w:val="left"/>
       <w:pPr>
-        <w:ind w:left="2160" w:hanging="360"/>
+        <w:ind w:left="2880" w:hanging="360"/>
       </w:pPr>
       <w:rPr>
         <w:rFonts w:ascii="Wingdings" w:hAnsi="Wingdings" w:hint="default"/>
@@ -2101,7 +2806,7 @@
       <w:lvlText w:val=""/>
       <w:lvlJc w:val="left"/>
       <w:pPr>
-        <w:ind w:left="2880" w:hanging="360"/>
+        <w:ind w:left="3600" w:hanging="360"/>
       </w:pPr>
       <w:rPr>
         <w:rFonts w:ascii="Symbol" w:hAnsi="Symbol" w:hint="default"/>
@@ -2113,7 +2818,7 @@
       <w:lvlText w:val="o"/>
       <w:lvlJc w:val="left"/>
       <w:pPr>
-        <w:ind w:left="3600" w:hanging="360"/>
+        <w:ind w:left="4320" w:hanging="360"/>
       </w:pPr>
       <w:rPr>
         <w:rFonts w:ascii="Courier New" w:hAnsi="Courier New" w:cs="Courier New" w:hint="default"/>
@@ -2125,7 +2830,7 @@
       <w:lvlText w:val=""/>
       <w:lvlJc w:val="left"/>
       <w:pPr>
-        <w:ind w:left="4320" w:hanging="360"/>
+        <w:ind w:left="5040" w:hanging="360"/>
       </w:pPr>
       <w:rPr>
         <w:rFonts w:ascii="Wingdings" w:hAnsi="Wingdings" w:hint="default"/>
@@ -2137,7 +2842,7 @@
       <w:lvlText w:val=""/>
       <w:lvlJc w:val="left"/>
       <w:pPr>
-        <w:ind w:left="5040" w:hanging="360"/>
+        <w:ind w:left="5760" w:hanging="360"/>
       </w:pPr>
       <w:rPr>
         <w:rFonts w:ascii="Symbol" w:hAnsi="Symbol" w:hint="default"/>
@@ -2149,7 +2854,7 @@
       <w:lvlText w:val="o"/>
       <w:lvlJc w:val="left"/>
       <w:pPr>
-        <w:ind w:left="5760" w:hanging="360"/>
+        <w:ind w:left="6480" w:hanging="360"/>
       </w:pPr>
       <w:rPr>
         <w:rFonts w:ascii="Courier New" w:hAnsi="Courier New" w:cs="Courier New" w:hint="default"/>
@@ -2161,14 +2866,213 @@
       <w:lvlText w:val=""/>
       <w:lvlJc w:val="left"/>
       <w:pPr>
-        <w:ind w:left="6480" w:hanging="360"/>
+        <w:ind w:left="7200" w:hanging="360"/>
       </w:pPr>
       <w:rPr>
         <w:rFonts w:ascii="Wingdings" w:hAnsi="Wingdings" w:hint="default"/>
       </w:rPr>
     </w:lvl>
   </w:abstractNum>
+  <w:abstractNum w:abstractNumId="1" w15:restartNumberingAfterBreak="0">
+    <w:nsid w:val="39C0440D"/>
+    <w:multiLevelType w:val="hybridMultilevel"/>
+    <w:tmpl w:val="6820E924"/>
+    <w:lvl w:ilvl="0" w:tplc="0409000F">
+      <w:start w:val="1"/>
+      <w:numFmt w:val="decimal"/>
+      <w:lvlText w:val="%1."/>
+      <w:lvlJc w:val="left"/>
+      <w:pPr>
+        <w:ind w:left="1440" w:hanging="360"/>
+      </w:pPr>
+    </w:lvl>
+    <w:lvl w:ilvl="1" w:tplc="04090019" w:tentative="1">
+      <w:start w:val="1"/>
+      <w:numFmt w:val="lowerLetter"/>
+      <w:lvlText w:val="%2."/>
+      <w:lvlJc w:val="left"/>
+      <w:pPr>
+        <w:ind w:left="2160" w:hanging="360"/>
+      </w:pPr>
+    </w:lvl>
+    <w:lvl w:ilvl="2" w:tplc="0409001B" w:tentative="1">
+      <w:start w:val="1"/>
+      <w:numFmt w:val="lowerRoman"/>
+      <w:lvlText w:val="%3."/>
+      <w:lvlJc w:val="right"/>
+      <w:pPr>
+        <w:ind w:left="2880" w:hanging="180"/>
+      </w:pPr>
+    </w:lvl>
+    <w:lvl w:ilvl="3" w:tplc="0409000F" w:tentative="1">
+      <w:start w:val="1"/>
+      <w:numFmt w:val="decimal"/>
+      <w:lvlText w:val="%4."/>
+      <w:lvlJc w:val="left"/>
+      <w:pPr>
+        <w:ind w:left="3600" w:hanging="360"/>
+      </w:pPr>
+    </w:lvl>
+    <w:lvl w:ilvl="4" w:tplc="04090019" w:tentative="1">
+      <w:start w:val="1"/>
+      <w:numFmt w:val="lowerLetter"/>
+      <w:lvlText w:val="%5."/>
+      <w:lvlJc w:val="left"/>
+      <w:pPr>
+        <w:ind w:left="4320" w:hanging="360"/>
+      </w:pPr>
+    </w:lvl>
+    <w:lvl w:ilvl="5" w:tplc="0409001B" w:tentative="1">
+      <w:start w:val="1"/>
+      <w:numFmt w:val="lowerRoman"/>
+      <w:lvlText w:val="%6."/>
+      <w:lvlJc w:val="right"/>
+      <w:pPr>
+        <w:ind w:left="5040" w:hanging="180"/>
+      </w:pPr>
+    </w:lvl>
+    <w:lvl w:ilvl="6" w:tplc="0409000F" w:tentative="1">
+      <w:start w:val="1"/>
+      <w:numFmt w:val="decimal"/>
+      <w:lvlText w:val="%7."/>
+      <w:lvlJc w:val="left"/>
+      <w:pPr>
+        <w:ind w:left="5760" w:hanging="360"/>
+      </w:pPr>
+    </w:lvl>
+    <w:lvl w:ilvl="7" w:tplc="04090019" w:tentative="1">
+      <w:start w:val="1"/>
+      <w:numFmt w:val="lowerLetter"/>
+      <w:lvlText w:val="%8."/>
+      <w:lvlJc w:val="left"/>
+      <w:pPr>
+        <w:ind w:left="6480" w:hanging="360"/>
+      </w:pPr>
+    </w:lvl>
+    <w:lvl w:ilvl="8" w:tplc="0409001B" w:tentative="1">
+      <w:start w:val="1"/>
+      <w:numFmt w:val="lowerRoman"/>
+      <w:lvlText w:val="%9."/>
+      <w:lvlJc w:val="right"/>
+      <w:pPr>
+        <w:ind w:left="7200" w:hanging="180"/>
+      </w:pPr>
+    </w:lvl>
+  </w:abstractNum>
   <w:abstractNum w:abstractNumId="2" w15:restartNumberingAfterBreak="0">
+    <w:nsid w:val="5F3B1403"/>
+    <w:multiLevelType w:val="hybridMultilevel"/>
+    <w:tmpl w:val="D826AD32"/>
+    <w:lvl w:ilvl="0" w:tplc="04090001">
+      <w:start w:val="1"/>
+      <w:numFmt w:val="bullet"/>
+      <w:lvlText w:val=""/>
+      <w:lvlJc w:val="left"/>
+      <w:pPr>
+        <w:ind w:left="720" w:hanging="360"/>
+      </w:pPr>
+      <w:rPr>
+        <w:rFonts w:ascii="Symbol" w:hAnsi="Symbol" w:hint="default"/>
+      </w:rPr>
+    </w:lvl>
+    <w:lvl w:ilvl="1" w:tplc="04090003" w:tentative="1">
+      <w:start w:val="1"/>
+      <w:numFmt w:val="bullet"/>
+      <w:lvlText w:val="o"/>
+      <w:lvlJc w:val="left"/>
+      <w:pPr>
+        <w:ind w:left="1440" w:hanging="360"/>
+      </w:pPr>
+      <w:rPr>
+        <w:rFonts w:ascii="Courier New" w:hAnsi="Courier New" w:cs="Courier New" w:hint="default"/>
+      </w:rPr>
+    </w:lvl>
+    <w:lvl w:ilvl="2" w:tplc="04090005" w:tentative="1">
+      <w:start w:val="1"/>
+      <w:numFmt w:val="bullet"/>
+      <w:lvlText w:val=""/>
+      <w:lvlJc w:val="left"/>
+      <w:pPr>
+        <w:ind w:left="2160" w:hanging="360"/>
+      </w:pPr>
+      <w:rPr>
+        <w:rFonts w:ascii="Wingdings" w:hAnsi="Wingdings" w:hint="default"/>
+      </w:rPr>
+    </w:lvl>
+    <w:lvl w:ilvl="3" w:tplc="04090001" w:tentative="1">
+      <w:start w:val="1"/>
+      <w:numFmt w:val="bullet"/>
+      <w:lvlText w:val=""/>
+      <w:lvlJc w:val="left"/>
+      <w:pPr>
+        <w:ind w:left="2880" w:hanging="360"/>
+      </w:pPr>
+      <w:rPr>
+        <w:rFonts w:ascii="Symbol" w:hAnsi="Symbol" w:hint="default"/>
+      </w:rPr>
+    </w:lvl>
+    <w:lvl w:ilvl="4" w:tplc="04090003" w:tentative="1">
+      <w:start w:val="1"/>
+      <w:numFmt w:val="bullet"/>
+      <w:lvlText w:val="o"/>
+      <w:lvlJc w:val="left"/>
+      <w:pPr>
+        <w:ind w:left="3600" w:hanging="360"/>
+      </w:pPr>
+      <w:rPr>
+        <w:rFonts w:ascii="Courier New" w:hAnsi="Courier New" w:cs="Courier New" w:hint="default"/>
+      </w:rPr>
+    </w:lvl>
+    <w:lvl w:ilvl="5" w:tplc="04090005" w:tentative="1">
+      <w:start w:val="1"/>
+      <w:numFmt w:val="bullet"/>
+      <w:lvlText w:val=""/>
+      <w:lvlJc w:val="left"/>
+      <w:pPr>
+        <w:ind w:left="4320" w:hanging="360"/>
+      </w:pPr>
+      <w:rPr>
+        <w:rFonts w:ascii="Wingdings" w:hAnsi="Wingdings" w:hint="default"/>
+      </w:rPr>
+    </w:lvl>
+    <w:lvl w:ilvl="6" w:tplc="04090001" w:tentative="1">
+      <w:start w:val="1"/>
+      <w:numFmt w:val="bullet"/>
+      <w:lvlText w:val=""/>
+      <w:lvlJc w:val="left"/>
+      <w:pPr>
+        <w:ind w:left="5040" w:hanging="360"/>
+      </w:pPr>
+      <w:rPr>
+        <w:rFonts w:ascii="Symbol" w:hAnsi="Symbol" w:hint="default"/>
+      </w:rPr>
+    </w:lvl>
+    <w:lvl w:ilvl="7" w:tplc="04090003" w:tentative="1">
+      <w:start w:val="1"/>
+      <w:numFmt w:val="bullet"/>
+      <w:lvlText w:val="o"/>
+      <w:lvlJc w:val="left"/>
+      <w:pPr>
+        <w:ind w:left="5760" w:hanging="360"/>
+      </w:pPr>
+      <w:rPr>
+        <w:rFonts w:ascii="Courier New" w:hAnsi="Courier New" w:cs="Courier New" w:hint="default"/>
+      </w:rPr>
+    </w:lvl>
+    <w:lvl w:ilvl="8" w:tplc="04090005" w:tentative="1">
+      <w:start w:val="1"/>
+      <w:numFmt w:val="bullet"/>
+      <w:lvlText w:val=""/>
+      <w:lvlJc w:val="left"/>
+      <w:pPr>
+        <w:ind w:left="6480" w:hanging="360"/>
+      </w:pPr>
+      <w:rPr>
+        <w:rFonts w:ascii="Wingdings" w:hAnsi="Wingdings" w:hint="default"/>
+      </w:rPr>
+    </w:lvl>
+  </w:abstractNum>
+  <w:abstractNum w:abstractNumId="3" w15:restartNumberingAfterBreak="0">
     <w:nsid w:val="705074D6"/>
     <w:multiLevelType w:val="hybridMultilevel"/>
     <w:tmpl w:val="3014CAC0"/>
@@ -2309,12 +3213,15 @@
     </w:lvl>
   </w:abstractNum>
   <w:num w:numId="1">
+    <w:abstractNumId w:val="3"/>
+  </w:num>
+  <w:num w:numId="2">
     <w:abstractNumId w:val="2"/>
   </w:num>
-  <w:num w:numId="2">
+  <w:num w:numId="3">
     <w:abstractNumId w:val="1"/>
   </w:num>
-  <w:num w:numId="3">
+  <w:num w:numId="4">
     <w:abstractNumId w:val="0"/>
   </w:num>
 </w:numbering>
@@ -2337,7 +3244,7 @@
       </w:pPr>
     </w:pPrDefault>
   </w:docDefaults>
-  <w:latentStyles w:defLockedState="0" w:defUIPriority="99" w:defSemiHidden="0" w:defUnhideWhenUsed="0" w:defQFormat="0" w:count="376">
+  <w:latentStyles w:defLockedState="0" w:defUIPriority="99" w:defSemiHidden="0" w:defUnhideWhenUsed="0" w:defQFormat="0" w:count="375">
     <w:lsdException w:name="Normal" w:uiPriority="0" w:qFormat="1"/>
     <w:lsdException w:name="heading 1" w:uiPriority="9" w:qFormat="1"/>
     <w:lsdException w:name="heading 2" w:semiHidden="1" w:uiPriority="9" w:unhideWhenUsed="1" w:qFormat="1"/>
@@ -2713,7 +3620,6 @@
     <w:lsdException w:name="Smart Hyperlink" w:semiHidden="1" w:unhideWhenUsed="1"/>
     <w:lsdException w:name="Hashtag" w:semiHidden="1" w:unhideWhenUsed="1"/>
     <w:lsdException w:name="Unresolved Mention" w:semiHidden="1" w:unhideWhenUsed="1"/>
-    <w:lsdException w:name="Smart Link" w:semiHidden="1" w:unhideWhenUsed="1"/>
   </w:latentStyles>
   <w:style w:type="paragraph" w:default="1" w:styleId="Normal">
     <w:name w:val="Normal"/>
@@ -2722,6 +3628,7 @@
   <w:style w:type="character" w:default="1" w:styleId="DefaultParagraphFont">
     <w:name w:val="Default Paragraph Font"/>
     <w:uiPriority w:val="1"/>
+    <w:semiHidden/>
     <w:unhideWhenUsed/>
   </w:style>
   <w:style w:type="table" w:default="1" w:styleId="TableNormal">
@@ -2794,6 +3701,143 @@
       <w:color w:val="605E5C"/>
       <w:shd w:val="clear" w:color="auto" w:fill="E1DFDD"/>
     </w:rPr>
+  </w:style>
+  <w:style w:type="paragraph" w:styleId="BalloonText">
+    <w:name w:val="Balloon Text"/>
+    <w:basedOn w:val="Normal"/>
+    <w:link w:val="BalloonTextChar"/>
+    <w:uiPriority w:val="99"/>
+    <w:semiHidden/>
+    <w:unhideWhenUsed/>
+    <w:rsid w:val="009A286A"/>
+    <w:pPr>
+      <w:spacing w:after="0" w:line="240" w:lineRule="auto"/>
+    </w:pPr>
+    <w:rPr>
+      <w:rFonts w:ascii="Segoe UI" w:hAnsi="Segoe UI" w:cs="Segoe UI"/>
+      <w:sz w:val="18"/>
+      <w:szCs w:val="18"/>
+    </w:rPr>
+  </w:style>
+  <w:style w:type="character" w:customStyle="1" w:styleId="BalloonTextChar">
+    <w:name w:val="Balloon Text Char"/>
+    <w:basedOn w:val="DefaultParagraphFont"/>
+    <w:link w:val="BalloonText"/>
+    <w:uiPriority w:val="99"/>
+    <w:semiHidden/>
+    <w:rsid w:val="009A286A"/>
+    <w:rPr>
+      <w:rFonts w:ascii="Segoe UI" w:hAnsi="Segoe UI" w:cs="Segoe UI"/>
+      <w:sz w:val="18"/>
+      <w:szCs w:val="18"/>
+    </w:rPr>
+  </w:style>
+  <w:style w:type="paragraph" w:styleId="FootnoteText">
+    <w:name w:val="footnote text"/>
+    <w:basedOn w:val="Normal"/>
+    <w:link w:val="FootnoteTextChar"/>
+    <w:uiPriority w:val="99"/>
+    <w:semiHidden/>
+    <w:unhideWhenUsed/>
+    <w:rsid w:val="006E4BF3"/>
+    <w:pPr>
+      <w:spacing w:after="0" w:line="240" w:lineRule="auto"/>
+    </w:pPr>
+    <w:rPr>
+      <w:sz w:val="20"/>
+      <w:szCs w:val="20"/>
+    </w:rPr>
+  </w:style>
+  <w:style w:type="character" w:customStyle="1" w:styleId="FootnoteTextChar">
+    <w:name w:val="Footnote Text Char"/>
+    <w:basedOn w:val="DefaultParagraphFont"/>
+    <w:link w:val="FootnoteText"/>
+    <w:uiPriority w:val="99"/>
+    <w:semiHidden/>
+    <w:rsid w:val="006E4BF3"/>
+    <w:rPr>
+      <w:sz w:val="20"/>
+      <w:szCs w:val="20"/>
+    </w:rPr>
+  </w:style>
+  <w:style w:type="character" w:styleId="FootnoteReference">
+    <w:name w:val="footnote reference"/>
+    <w:basedOn w:val="DefaultParagraphFont"/>
+    <w:uiPriority w:val="99"/>
+    <w:semiHidden/>
+    <w:unhideWhenUsed/>
+    <w:rsid w:val="006E4BF3"/>
+    <w:rPr>
+      <w:vertAlign w:val="superscript"/>
+    </w:rPr>
+  </w:style>
+  <w:style w:type="table" w:styleId="TableGrid">
+    <w:name w:val="Table Grid"/>
+    <w:basedOn w:val="TableNormal"/>
+    <w:uiPriority w:val="39"/>
+    <w:rsid w:val="000B6B2A"/>
+    <w:pPr>
+      <w:spacing w:after="0" w:line="240" w:lineRule="auto"/>
+    </w:pPr>
+    <w:tblPr>
+      <w:tblBorders>
+        <w:top w:val="single" w:sz="4" w:space="0" w:color="auto"/>
+        <w:left w:val="single" w:sz="4" w:space="0" w:color="auto"/>
+        <w:bottom w:val="single" w:sz="4" w:space="0" w:color="auto"/>
+        <w:right w:val="single" w:sz="4" w:space="0" w:color="auto"/>
+        <w:insideH w:val="single" w:sz="4" w:space="0" w:color="auto"/>
+        <w:insideV w:val="single" w:sz="4" w:space="0" w:color="auto"/>
+      </w:tblBorders>
+    </w:tblPr>
+  </w:style>
+  <w:style w:type="table" w:styleId="PlainTable4">
+    <w:name w:val="Plain Table 4"/>
+    <w:basedOn w:val="TableNormal"/>
+    <w:uiPriority w:val="44"/>
+    <w:rsid w:val="000B6B2A"/>
+    <w:pPr>
+      <w:spacing w:after="0" w:line="240" w:lineRule="auto"/>
+    </w:pPr>
+    <w:tblPr>
+      <w:tblStyleRowBandSize w:val="1"/>
+      <w:tblStyleColBandSize w:val="1"/>
+    </w:tblPr>
+    <w:tblStylePr w:type="firstRow">
+      <w:rPr>
+        <w:b/>
+        <w:bCs/>
+      </w:rPr>
+    </w:tblStylePr>
+    <w:tblStylePr w:type="lastRow">
+      <w:rPr>
+        <w:b/>
+        <w:bCs/>
+      </w:rPr>
+    </w:tblStylePr>
+    <w:tblStylePr w:type="firstCol">
+      <w:rPr>
+        <w:b/>
+        <w:bCs/>
+      </w:rPr>
+    </w:tblStylePr>
+    <w:tblStylePr w:type="lastCol">
+      <w:rPr>
+        <w:b/>
+        <w:bCs/>
+      </w:rPr>
+    </w:tblStylePr>
+    <w:tblStylePr w:type="band1Vert">
+      <w:tblPr/>
+      <w:tcPr>
+        <w:shd w:val="clear" w:color="auto" w:fill="F2F2F2" w:themeFill="background1" w:themeFillShade="F2"/>
+      </w:tcPr>
+    </w:tblStylePr>
+    <w:tblStylePr w:type="band1Horz">
+      <w:tblPr/>
+      <w:tcPr>
+        <w:shd w:val="clear" w:color="auto" w:fill="F2F2F2" w:themeFill="background1" w:themeFillShade="F2"/>
+      </w:tcPr>
+    </w:tblStylePr>
   </w:style>
 </w:styles>
 </file>
@@ -3091,4 +4135,16 @@
     </a:ext>
   </a:extLst>
 </a:theme>
+</file>
+
+<file path=customXml/item1.xml><?xml version="1.0" encoding="utf-8"?>
+<b:Sources xmlns:b="http://schemas.openxmlformats.org/officeDocument/2006/bibliography" xmlns="http://schemas.openxmlformats.org/officeDocument/2006/bibliography" SelectedStyle="\APASixthEditionOfficeOnline.xsl" StyleName="APA" Version="6"/>
+</file>
+
+<file path=customXml/itemProps1.xml><?xml version="1.0" encoding="utf-8"?>
+<ds:datastoreItem xmlns:ds="http://schemas.openxmlformats.org/officeDocument/2006/customXml" ds:itemID="{3DCADDDD-72C1-4921-97B8-DDEC5A93C6C6}">
+  <ds:schemaRefs>
+    <ds:schemaRef ds:uri="http://schemas.openxmlformats.org/officeDocument/2006/bibliography"/>
+  </ds:schemaRefs>
+</ds:datastoreItem>
 </file>
</xml_diff>